<commit_message>
refresh content of HelloWorld.docx
</commit_message>
<xml_diff>
--- a/HelloWorld.docx
+++ b/HelloWorld.docx
@@ -10,12 +10,20 @@
         <w:t>1</w:t>
       </w:r>
       <w:r>
-        <w:t>1111111111111111111111111</w:t>
+        <w:t>11111111111111111111111111111111111</w:t>
       </w:r>
       <w:bookmarkStart w:id="0" w:name="_GoBack"/>
       <w:bookmarkEnd w:id="0"/>
+    </w:p>
+    <w:p>
       <w:r>
-        <w:t>1111111111</w:t>
+        <w:rPr>
+          <w:rFonts w:hint="eastAsia"/>
+        </w:rPr>
+        <w:t>2</w:t>
+      </w:r>
+      <w:r>
+        <w:t>22222222222222222222222222222222222</w:t>
       </w:r>
     </w:p>
     <w:sectPr>
@@ -186,6 +194,7 @@
     <w:lsdException w:name="HTML Sample" w:semiHidden="1" w:unhideWhenUsed="1"/>
     <w:lsdException w:name="HTML Typewriter" w:semiHidden="1" w:unhideWhenUsed="1"/>
     <w:lsdException w:name="HTML Variable" w:semiHidden="1" w:unhideWhenUsed="1"/>
+    <w:lsdException w:name="Normal Table" w:semiHidden="1" w:unhideWhenUsed="1"/>
     <w:lsdException w:name="annotation subject" w:semiHidden="1" w:unhideWhenUsed="1"/>
     <w:lsdException w:name="No List" w:semiHidden="1" w:unhideWhenUsed="1"/>
     <w:lsdException w:name="Outline List 1" w:semiHidden="1" w:unhideWhenUsed="1"/>
@@ -232,8 +241,10 @@
     <w:lsdException w:name="Table Subtle 2" w:semiHidden="1" w:unhideWhenUsed="1"/>
     <w:lsdException w:name="Table Web 1" w:semiHidden="1" w:unhideWhenUsed="1"/>
     <w:lsdException w:name="Table Web 2" w:semiHidden="1" w:unhideWhenUsed="1"/>
+    <w:lsdException w:name="Table Web 3" w:semiHidden="1" w:unhideWhenUsed="1"/>
     <w:lsdException w:name="Balloon Text" w:semiHidden="1" w:unhideWhenUsed="1"/>
     <w:lsdException w:name="Table Grid" w:uiPriority="39"/>
+    <w:lsdException w:name="Table Theme" w:semiHidden="1" w:unhideWhenUsed="1"/>
     <w:lsdException w:name="Placeholder Text" w:semiHidden="1"/>
     <w:lsdException w:name="No Spacing" w:uiPriority="1" w:qFormat="1"/>
     <w:lsdException w:name="Light Shading" w:uiPriority="60"/>

</xml_diff>

<commit_message>
add "Helloworld" to file HelloWorld.docx
</commit_message>
<xml_diff>
--- a/HelloWorld.docx
+++ b/HelloWorld.docx
@@ -12,18 +12,28 @@
       <w:r>
         <w:t>11111111111111111111111111111111111</w:t>
       </w:r>
+    </w:p>
+    <w:p>
+      <w:r>
+        <w:rPr>
+          <w:rFonts w:hint="eastAsia"/>
+        </w:rPr>
+        <w:t>2</w:t>
+      </w:r>
+      <w:r>
+        <w:t>22222222222222222222222222222222222</w:t>
+      </w:r>
       <w:bookmarkStart w:id="0" w:name="_GoBack"/>
       <w:bookmarkEnd w:id="0"/>
     </w:p>
     <w:p>
-      <w:r>
-        <w:rPr>
-          <w:rFonts w:hint="eastAsia"/>
-        </w:rPr>
-        <w:t>2</w:t>
-      </w:r>
-      <w:r>
-        <w:t>22222222222222222222222222222222222</w:t>
+      <w:proofErr w:type="spellStart"/>
+      <w:r>
+        <w:t>Helloworld</w:t>
+      </w:r>
+      <w:proofErr w:type="spellEnd"/>
+      <w:r>
+        <w:t>!</w:t>
       </w:r>
     </w:p>
     <w:sectPr>

</xml_diff>